<commit_message>
Changed font format of meeting minutes for 3-12
</commit_message>
<xml_diff>
--- a/Documents/Meetings/3_13_2015_TeacherMeeting/1_TeacherMeeting.docx
+++ b/Documents/Meetings/3_13_2015_TeacherMeeting/1_TeacherMeeting.docx
@@ -22,253 +22,271 @@
         </w:rPr>
         <w:t xml:space="preserve">Tune Squad Meeting Minutes </w:t>
       </w:r>
+    </w:p>
+    <w:p>
+      <w:pPr>
+        <w:rPr>
+          <w:rFonts w:ascii="Times New Roman" w:hAnsi="Times New Roman" w:cs="Times New Roman"/>
+          <w:sz w:val="24"/>
+          <w:szCs w:val="24"/>
+        </w:rPr>
+      </w:pPr>
+    </w:p>
+    <w:p>
+      <w:pPr>
+        <w:rPr>
+          <w:rFonts w:ascii="Times New Roman" w:hAnsi="Times New Roman" w:cs="Times New Roman"/>
+          <w:sz w:val="24"/>
+          <w:szCs w:val="24"/>
+        </w:rPr>
+      </w:pPr>
+      <w:r>
+        <w:rPr>
+          <w:rFonts w:ascii="Times New Roman" w:hAnsi="Times New Roman" w:cs="Times New Roman"/>
+          <w:b/>
+          <w:sz w:val="24"/>
+          <w:szCs w:val="24"/>
+        </w:rPr>
+        <w:t xml:space="preserve">Begin </w:t>
+      </w:r>
+      <w:proofErr w:type="gramStart"/>
+      <w:r>
+        <w:rPr>
+          <w:rFonts w:ascii="Times New Roman" w:hAnsi="Times New Roman" w:cs="Times New Roman"/>
+          <w:b/>
+          <w:sz w:val="24"/>
+          <w:szCs w:val="24"/>
+        </w:rPr>
+        <w:t>Time</w:t>
+      </w:r>
+      <w:r>
+        <w:rPr>
+          <w:rFonts w:ascii="Times New Roman" w:hAnsi="Times New Roman" w:cs="Times New Roman"/>
+          <w:sz w:val="24"/>
+          <w:szCs w:val="24"/>
+        </w:rPr>
+        <w:t xml:space="preserve">  :</w:t>
+      </w:r>
+      <w:proofErr w:type="gramEnd"/>
+      <w:r>
+        <w:rPr>
+          <w:rFonts w:ascii="Times New Roman" w:hAnsi="Times New Roman" w:cs="Times New Roman"/>
+          <w:sz w:val="24"/>
+          <w:szCs w:val="24"/>
+        </w:rPr>
+        <w:t xml:space="preserve"> </w:t>
+      </w:r>
+      <w:r>
+        <w:rPr>
+          <w:rFonts w:ascii="Times New Roman" w:hAnsi="Times New Roman" w:cs="Times New Roman"/>
+          <w:sz w:val="24"/>
+          <w:szCs w:val="24"/>
+        </w:rPr>
+        <w:t>7:15</w:t>
+      </w:r>
+      <w:r>
+        <w:rPr>
+          <w:rFonts w:ascii="Times New Roman" w:hAnsi="Times New Roman" w:cs="Times New Roman"/>
+          <w:sz w:val="24"/>
+          <w:szCs w:val="24"/>
+        </w:rPr>
+        <w:t>pm</w:t>
+      </w:r>
+    </w:p>
+    <w:p>
+      <w:pPr>
+        <w:rPr>
+          <w:rFonts w:ascii="Times New Roman" w:hAnsi="Times New Roman" w:cs="Times New Roman"/>
+          <w:sz w:val="24"/>
+          <w:szCs w:val="24"/>
+        </w:rPr>
+      </w:pPr>
+      <w:r>
+        <w:rPr>
+          <w:rFonts w:ascii="Times New Roman" w:hAnsi="Times New Roman" w:cs="Times New Roman"/>
+          <w:b/>
+          <w:sz w:val="24"/>
+          <w:szCs w:val="24"/>
+        </w:rPr>
+        <w:t>End Time</w:t>
+      </w:r>
+      <w:r>
+        <w:rPr>
+          <w:rFonts w:ascii="Times New Roman" w:hAnsi="Times New Roman" w:cs="Times New Roman"/>
+          <w:sz w:val="24"/>
+          <w:szCs w:val="24"/>
+        </w:rPr>
+        <w:t xml:space="preserve">    </w:t>
+      </w:r>
+      <w:r>
+        <w:rPr>
+          <w:rFonts w:ascii="Times New Roman" w:hAnsi="Times New Roman" w:cs="Times New Roman"/>
+          <w:sz w:val="24"/>
+          <w:szCs w:val="24"/>
+        </w:rPr>
+        <w:t xml:space="preserve"> :</w:t>
+      </w:r>
+      <w:r>
+        <w:rPr>
+          <w:rFonts w:ascii="Times New Roman" w:hAnsi="Times New Roman" w:cs="Times New Roman"/>
+          <w:sz w:val="24"/>
+          <w:szCs w:val="24"/>
+        </w:rPr>
+        <w:t xml:space="preserve"> </w:t>
+      </w:r>
+      <w:r>
+        <w:rPr>
+          <w:rFonts w:ascii="Times New Roman" w:hAnsi="Times New Roman" w:cs="Times New Roman"/>
+          <w:sz w:val="24"/>
+          <w:szCs w:val="24"/>
+        </w:rPr>
+        <w:t>7:45</w:t>
+      </w:r>
+      <w:r>
+        <w:rPr>
+          <w:rFonts w:ascii="Times New Roman" w:hAnsi="Times New Roman" w:cs="Times New Roman"/>
+          <w:sz w:val="24"/>
+          <w:szCs w:val="24"/>
+        </w:rPr>
+        <w:t>pm</w:t>
+      </w:r>
+    </w:p>
+    <w:p>
+      <w:pPr>
+        <w:pStyle w:val="Normal1"/>
+        <w:spacing w:line="240" w:lineRule="auto"/>
+        <w:rPr>
+          <w:rFonts w:ascii="Times New Roman" w:hAnsi="Times New Roman" w:cs="Times New Roman"/>
+          <w:sz w:val="24"/>
+          <w:szCs w:val="24"/>
+        </w:rPr>
+      </w:pPr>
+      <w:r>
+        <w:rPr>
+          <w:rFonts w:ascii="Times New Roman" w:hAnsi="Times New Roman" w:cs="Times New Roman"/>
+          <w:b/>
+          <w:sz w:val="24"/>
+          <w:szCs w:val="24"/>
+        </w:rPr>
+        <w:t xml:space="preserve">Location     </w:t>
+      </w:r>
+      <w:r>
+        <w:rPr>
+          <w:rFonts w:ascii="Times New Roman" w:hAnsi="Times New Roman" w:cs="Times New Roman"/>
+          <w:b/>
+          <w:sz w:val="24"/>
+          <w:szCs w:val="24"/>
+        </w:rPr>
+        <w:t xml:space="preserve"> </w:t>
+      </w:r>
+      <w:r>
+        <w:rPr>
+          <w:rFonts w:ascii="Times New Roman" w:hAnsi="Times New Roman" w:cs="Times New Roman"/>
+          <w:b/>
+          <w:sz w:val="24"/>
+          <w:szCs w:val="24"/>
+        </w:rPr>
+        <w:t xml:space="preserve"> </w:t>
+      </w:r>
+      <w:r>
+        <w:rPr>
+          <w:rFonts w:ascii="Times New Roman" w:hAnsi="Times New Roman" w:cs="Times New Roman"/>
+          <w:sz w:val="24"/>
+          <w:szCs w:val="24"/>
+        </w:rPr>
+        <w:t xml:space="preserve">: </w:t>
+      </w:r>
+      <w:r>
+        <w:rPr>
+          <w:rFonts w:ascii="Times New Roman" w:hAnsi="Times New Roman" w:cs="Times New Roman"/>
+          <w:sz w:val="24"/>
+          <w:szCs w:val="24"/>
+        </w:rPr>
+        <w:t>Rayburn 203</w:t>
+      </w:r>
+    </w:p>
+    <w:p>
+      <w:pPr>
+        <w:rPr>
+          <w:rFonts w:ascii="Times New Roman" w:hAnsi="Times New Roman" w:cs="Times New Roman"/>
+          <w:sz w:val="24"/>
+          <w:szCs w:val="24"/>
+        </w:rPr>
+      </w:pPr>
+    </w:p>
+    <w:p>
+      <w:pPr>
+        <w:rPr>
+          <w:rFonts w:ascii="Times New Roman" w:hAnsi="Times New Roman" w:cs="Times New Roman"/>
+          <w:sz w:val="24"/>
+          <w:szCs w:val="24"/>
+        </w:rPr>
+      </w:pPr>
+      <w:r>
+        <w:rPr>
+          <w:rFonts w:ascii="Times New Roman" w:hAnsi="Times New Roman" w:cs="Times New Roman"/>
+          <w:b/>
+          <w:sz w:val="24"/>
+          <w:szCs w:val="24"/>
+        </w:rPr>
+        <w:t xml:space="preserve">Members </w:t>
+      </w:r>
+      <w:proofErr w:type="gramStart"/>
+      <w:r>
+        <w:rPr>
+          <w:rFonts w:ascii="Times New Roman" w:hAnsi="Times New Roman" w:cs="Times New Roman"/>
+          <w:b/>
+          <w:sz w:val="24"/>
+          <w:szCs w:val="24"/>
+        </w:rPr>
+        <w:t>Present :</w:t>
+      </w:r>
+      <w:proofErr w:type="gramEnd"/>
+      <w:r>
+        <w:rPr>
+          <w:rFonts w:ascii="Times New Roman" w:hAnsi="Times New Roman" w:cs="Times New Roman"/>
+          <w:sz w:val="24"/>
+          <w:szCs w:val="24"/>
+        </w:rPr>
+        <w:t xml:space="preserve"> Scott Smoke, Riley Smith, Jordan Beck, Joshua Ford, Jeffrey Allen</w:t>
+      </w:r>
+      <w:r>
+        <w:rPr>
+          <w:rFonts w:ascii="Times New Roman" w:hAnsi="Times New Roman" w:cs="Times New Roman"/>
+          <w:sz w:val="24"/>
+          <w:szCs w:val="24"/>
+        </w:rPr>
+        <w:t xml:space="preserve">, Patricia </w:t>
+      </w:r>
+      <w:proofErr w:type="spellStart"/>
+      <w:r>
+        <w:rPr>
+          <w:rFonts w:ascii="Times New Roman" w:hAnsi="Times New Roman" w:cs="Times New Roman"/>
+          <w:sz w:val="24"/>
+          <w:szCs w:val="24"/>
+        </w:rPr>
+        <w:t>Roden</w:t>
+      </w:r>
+      <w:proofErr w:type="spellEnd"/>
+      <w:r>
+        <w:rPr>
+          <w:rFonts w:ascii="Times New Roman" w:hAnsi="Times New Roman" w:cs="Times New Roman"/>
+          <w:sz w:val="24"/>
+          <w:szCs w:val="24"/>
+        </w:rPr>
+        <w:t xml:space="preserve">, </w:t>
+      </w:r>
+      <w:proofErr w:type="spellStart"/>
+      <w:r>
+        <w:rPr>
+          <w:rFonts w:ascii="Times New Roman" w:hAnsi="Times New Roman" w:cs="Times New Roman"/>
+          <w:sz w:val="24"/>
+          <w:szCs w:val="24"/>
+        </w:rPr>
+        <w:t>Ph.D</w:t>
+      </w:r>
       <w:bookmarkStart w:id="0" w:name="_GoBack"/>
       <w:bookmarkEnd w:id="0"/>
-    </w:p>
-    <w:p>
-      <w:pPr>
-        <w:rPr>
-          <w:rFonts w:ascii="Times New Roman" w:hAnsi="Times New Roman" w:cs="Times New Roman"/>
-          <w:sz w:val="24"/>
-          <w:szCs w:val="24"/>
-        </w:rPr>
-      </w:pPr>
-    </w:p>
-    <w:p>
-      <w:pPr>
-        <w:rPr>
-          <w:rFonts w:ascii="Times New Roman" w:hAnsi="Times New Roman" w:cs="Times New Roman"/>
-          <w:sz w:val="24"/>
-          <w:szCs w:val="24"/>
-        </w:rPr>
-      </w:pPr>
-      <w:r>
-        <w:rPr>
-          <w:rFonts w:ascii="Times New Roman" w:hAnsi="Times New Roman" w:cs="Times New Roman"/>
-          <w:b/>
-          <w:sz w:val="24"/>
-          <w:szCs w:val="24"/>
-        </w:rPr>
-        <w:t xml:space="preserve">Begin </w:t>
-      </w:r>
-      <w:proofErr w:type="gramStart"/>
-      <w:r>
-        <w:rPr>
-          <w:rFonts w:ascii="Times New Roman" w:hAnsi="Times New Roman" w:cs="Times New Roman"/>
-          <w:b/>
-          <w:sz w:val="24"/>
-          <w:szCs w:val="24"/>
-        </w:rPr>
-        <w:t>Time</w:t>
-      </w:r>
-      <w:r>
-        <w:rPr>
-          <w:rFonts w:ascii="Times New Roman" w:hAnsi="Times New Roman" w:cs="Times New Roman"/>
-          <w:sz w:val="24"/>
-          <w:szCs w:val="24"/>
-        </w:rPr>
-        <w:t xml:space="preserve">  :</w:t>
-      </w:r>
-      <w:proofErr w:type="gramEnd"/>
-      <w:r>
-        <w:rPr>
-          <w:rFonts w:ascii="Times New Roman" w:hAnsi="Times New Roman" w:cs="Times New Roman"/>
-          <w:sz w:val="24"/>
-          <w:szCs w:val="24"/>
-        </w:rPr>
-        <w:t xml:space="preserve"> </w:t>
-      </w:r>
-      <w:r>
-        <w:rPr>
-          <w:rFonts w:ascii="Times New Roman" w:hAnsi="Times New Roman" w:cs="Times New Roman"/>
-          <w:sz w:val="24"/>
-          <w:szCs w:val="24"/>
-        </w:rPr>
-        <w:t>7:15</w:t>
-      </w:r>
-      <w:r>
-        <w:rPr>
-          <w:rFonts w:ascii="Times New Roman" w:hAnsi="Times New Roman" w:cs="Times New Roman"/>
-          <w:sz w:val="24"/>
-          <w:szCs w:val="24"/>
-        </w:rPr>
-        <w:t>pm</w:t>
-      </w:r>
-    </w:p>
-    <w:p>
-      <w:pPr>
-        <w:rPr>
-          <w:rFonts w:ascii="Times New Roman" w:hAnsi="Times New Roman" w:cs="Times New Roman"/>
-          <w:sz w:val="24"/>
-          <w:szCs w:val="24"/>
-        </w:rPr>
-      </w:pPr>
-      <w:r>
-        <w:rPr>
-          <w:rFonts w:ascii="Times New Roman" w:hAnsi="Times New Roman" w:cs="Times New Roman"/>
-          <w:b/>
-          <w:sz w:val="24"/>
-          <w:szCs w:val="24"/>
-        </w:rPr>
-        <w:t>End Time</w:t>
-      </w:r>
-      <w:r>
-        <w:rPr>
-          <w:rFonts w:ascii="Times New Roman" w:hAnsi="Times New Roman" w:cs="Times New Roman"/>
-          <w:sz w:val="24"/>
-          <w:szCs w:val="24"/>
-        </w:rPr>
-        <w:t xml:space="preserve">    </w:t>
-      </w:r>
-      <w:r>
-        <w:rPr>
-          <w:rFonts w:ascii="Times New Roman" w:hAnsi="Times New Roman" w:cs="Times New Roman"/>
-          <w:sz w:val="24"/>
-          <w:szCs w:val="24"/>
-        </w:rPr>
-        <w:t xml:space="preserve"> :</w:t>
-      </w:r>
-      <w:r>
-        <w:rPr>
-          <w:rFonts w:ascii="Times New Roman" w:hAnsi="Times New Roman" w:cs="Times New Roman"/>
-          <w:sz w:val="24"/>
-          <w:szCs w:val="24"/>
-        </w:rPr>
-        <w:t xml:space="preserve"> </w:t>
-      </w:r>
-      <w:r>
-        <w:rPr>
-          <w:rFonts w:ascii="Times New Roman" w:hAnsi="Times New Roman" w:cs="Times New Roman"/>
-          <w:sz w:val="24"/>
-          <w:szCs w:val="24"/>
-        </w:rPr>
-        <w:t>7:45</w:t>
-      </w:r>
-      <w:r>
-        <w:rPr>
-          <w:rFonts w:ascii="Times New Roman" w:hAnsi="Times New Roman" w:cs="Times New Roman"/>
-          <w:sz w:val="24"/>
-          <w:szCs w:val="24"/>
-        </w:rPr>
-        <w:t>pm</w:t>
-      </w:r>
-    </w:p>
-    <w:p>
-      <w:pPr>
-        <w:pStyle w:val="Normal1"/>
-        <w:spacing w:line="240" w:lineRule="auto"/>
-        <w:rPr>
-          <w:rFonts w:ascii="Times New Roman" w:hAnsi="Times New Roman" w:cs="Times New Roman"/>
-          <w:sz w:val="24"/>
-          <w:szCs w:val="24"/>
-        </w:rPr>
-      </w:pPr>
-      <w:r>
-        <w:rPr>
-          <w:rFonts w:ascii="Times New Roman" w:hAnsi="Times New Roman" w:cs="Times New Roman"/>
-          <w:b/>
-          <w:sz w:val="24"/>
-          <w:szCs w:val="24"/>
-        </w:rPr>
-        <w:t xml:space="preserve">Location      </w:t>
-      </w:r>
-      <w:r>
-        <w:rPr>
-          <w:rFonts w:ascii="Times New Roman" w:hAnsi="Times New Roman" w:cs="Times New Roman"/>
-          <w:sz w:val="24"/>
-          <w:szCs w:val="24"/>
-        </w:rPr>
-        <w:t xml:space="preserve">: </w:t>
-      </w:r>
-      <w:r>
-        <w:rPr>
-          <w:rFonts w:ascii="Times New Roman" w:hAnsi="Times New Roman" w:cs="Times New Roman"/>
-          <w:sz w:val="24"/>
-          <w:szCs w:val="24"/>
-        </w:rPr>
-        <w:t>Rayburn 203</w:t>
-      </w:r>
-    </w:p>
-    <w:p>
-      <w:pPr>
-        <w:rPr>
-          <w:rFonts w:ascii="Times New Roman" w:hAnsi="Times New Roman" w:cs="Times New Roman"/>
-          <w:sz w:val="24"/>
-          <w:szCs w:val="24"/>
-        </w:rPr>
-      </w:pPr>
-    </w:p>
-    <w:p>
-      <w:pPr>
-        <w:rPr>
-          <w:rFonts w:ascii="Times New Roman" w:hAnsi="Times New Roman" w:cs="Times New Roman"/>
-          <w:sz w:val="24"/>
-          <w:szCs w:val="24"/>
-        </w:rPr>
-      </w:pPr>
-      <w:r>
-        <w:rPr>
-          <w:rFonts w:ascii="Times New Roman" w:hAnsi="Times New Roman" w:cs="Times New Roman"/>
-          <w:b/>
-          <w:sz w:val="24"/>
-          <w:szCs w:val="24"/>
-        </w:rPr>
-        <w:t xml:space="preserve">Members </w:t>
-      </w:r>
-      <w:proofErr w:type="gramStart"/>
-      <w:r>
-        <w:rPr>
-          <w:rFonts w:ascii="Times New Roman" w:hAnsi="Times New Roman" w:cs="Times New Roman"/>
-          <w:b/>
-          <w:sz w:val="24"/>
-          <w:szCs w:val="24"/>
-        </w:rPr>
-        <w:t>Present :</w:t>
-      </w:r>
-      <w:proofErr w:type="gramEnd"/>
-      <w:r>
-        <w:rPr>
-          <w:rFonts w:ascii="Times New Roman" w:hAnsi="Times New Roman" w:cs="Times New Roman"/>
-          <w:sz w:val="24"/>
-          <w:szCs w:val="24"/>
-        </w:rPr>
-        <w:t xml:space="preserve"> Scott Smoke, Riley Smith, Jordan Beck, Joshua Ford, Jeffrey Allen</w:t>
-      </w:r>
-      <w:r>
-        <w:rPr>
-          <w:rFonts w:ascii="Times New Roman" w:hAnsi="Times New Roman" w:cs="Times New Roman"/>
-          <w:sz w:val="24"/>
-          <w:szCs w:val="24"/>
-        </w:rPr>
-        <w:t xml:space="preserve">, Patricia </w:t>
-      </w:r>
-      <w:proofErr w:type="spellStart"/>
-      <w:r>
-        <w:rPr>
-          <w:rFonts w:ascii="Times New Roman" w:hAnsi="Times New Roman" w:cs="Times New Roman"/>
-          <w:sz w:val="24"/>
-          <w:szCs w:val="24"/>
-        </w:rPr>
-        <w:t>Roden</w:t>
-      </w:r>
-      <w:proofErr w:type="spellEnd"/>
-      <w:r>
-        <w:rPr>
-          <w:rFonts w:ascii="Times New Roman" w:hAnsi="Times New Roman" w:cs="Times New Roman"/>
-          <w:sz w:val="24"/>
-          <w:szCs w:val="24"/>
-        </w:rPr>
-        <w:t xml:space="preserve">, </w:t>
-      </w:r>
-      <w:proofErr w:type="spellStart"/>
-      <w:r>
-        <w:rPr>
-          <w:rFonts w:ascii="Times New Roman" w:hAnsi="Times New Roman" w:cs="Times New Roman"/>
-          <w:sz w:val="24"/>
-          <w:szCs w:val="24"/>
-        </w:rPr>
-        <w:t>Ph.D</w:t>
-      </w:r>
       <w:proofErr w:type="spellEnd"/>
     </w:p>
     <w:p>

</xml_diff>